<commit_message>
contratos con sus clausulas
</commit_message>
<xml_diff>
--- a/public/plantillas/CONTRATOHIPOTECARIO.docx
+++ b/public/plantillas/CONTRATOHIPOTECARIO.docx
@@ -2093,8 +2093,6 @@
               </w:rPr>
               <w:t xml:space="preserve"> </w:t>
             </w:r>
-            <w:bookmarkStart w:id="0" w:name="_GoBack"/>
-            <w:bookmarkEnd w:id="0"/>
             <w:r>
               <w:rPr>
                 <w:rFonts w:ascii="Century Gothic" w:hAnsi="Century Gothic"/>
@@ -2171,25 +2169,7 @@
                 <w:sz w:val="15"/>
                 <w:szCs w:val="15"/>
               </w:rPr>
-              <w:t>{escrituracion}</w:t>
-            </w:r>
-            <w:r>
-              <w:rPr>
-                <w:rFonts w:ascii="Century Gothic" w:hAnsi="Century Gothic"/>
-                <w:b/>
-                <w:sz w:val="15"/>
-                <w:szCs w:val="15"/>
-              </w:rPr>
-              <w:t>{/garantias</w:t>
-            </w:r>
-            <w:r>
-              <w:rPr>
-                <w:rFonts w:ascii="Century Gothic" w:hAnsi="Century Gothic"/>
-                <w:b/>
-                <w:sz w:val="15"/>
-                <w:szCs w:val="15"/>
-              </w:rPr>
-              <w:t>}</w:t>
+              <w:t>{escrituracion}{/garantias}</w:t>
             </w:r>
           </w:p>
         </w:tc>
@@ -4548,13 +4528,13 @@
           <w:tab w:val="right" w:leader="hyphen" w:pos="8505"/>
         </w:tabs>
         <w:spacing w:line="276" w:lineRule="auto"/>
-        <w:ind w:left="-709" w:right="-658"/>
+        <w:ind w:left="-709" w:right="-660"/>
         <w:jc w:val="both"/>
         <w:rPr>
           <w:rFonts w:ascii="Century Gothic" w:hAnsi="Century Gothic"/>
           <w:color w:val="000000"/>
-          <w:sz w:val="20"/>
-          <w:szCs w:val="20"/>
+          <w:sz w:val="21"/>
+          <w:szCs w:val="21"/>
           <w:lang w:val="es-ES_tradnl"/>
         </w:rPr>
       </w:pPr>
@@ -4562,8 +4542,8 @@
         <w:rPr>
           <w:rFonts w:ascii="Century Gothic" w:hAnsi="Century Gothic" w:cs="Arial"/>
           <w:color w:val="000000"/>
-          <w:sz w:val="20"/>
-          <w:szCs w:val="20"/>
+          <w:sz w:val="21"/>
+          <w:szCs w:val="21"/>
         </w:rPr>
         <w:t>----</w:t>
       </w:r>
@@ -4571,8 +4551,8 @@
         <w:rPr>
           <w:rFonts w:ascii="Century Gothic" w:hAnsi="Century Gothic"/>
           <w:color w:val="000000"/>
-          <w:sz w:val="20"/>
-          <w:szCs w:val="20"/>
+          <w:sz w:val="21"/>
+          <w:szCs w:val="21"/>
           <w:lang w:val="es-ES_tradnl"/>
         </w:rPr>
         <w:t xml:space="preserve"> </w:t>
@@ -4582,8 +4562,8 @@
           <w:rFonts w:ascii="Century Gothic" w:hAnsi="Century Gothic"/>
           <w:b/>
           <w:color w:val="000000"/>
-          <w:sz w:val="20"/>
-          <w:szCs w:val="20"/>
+          <w:sz w:val="21"/>
+          <w:szCs w:val="21"/>
         </w:rPr>
         <w:t>SEGUNDA</w:t>
       </w:r>
@@ -4591,8 +4571,8 @@
         <w:rPr>
           <w:rFonts w:ascii="Century Gothic" w:hAnsi="Century Gothic"/>
           <w:color w:val="000000"/>
-          <w:sz w:val="20"/>
-          <w:szCs w:val="20"/>
+          <w:sz w:val="21"/>
+          <w:szCs w:val="21"/>
         </w:rPr>
         <w:t>.- EL IMPORTE DE DINERO TRANSMITIDO EN MUTUO GENERARÁ A PARTIR DE ESTA FECHA Y HASTA SU TOTAL LIQUIDACIÓN, INTERESES QUE SE CALCU</w:t>
       </w:r>
@@ -4600,8 +4580,8 @@
         <w:rPr>
           <w:rFonts w:ascii="Century Gothic" w:hAnsi="Century Gothic"/>
           <w:color w:val="000000"/>
-          <w:sz w:val="20"/>
-          <w:szCs w:val="20"/>
+          <w:sz w:val="21"/>
+          <w:szCs w:val="21"/>
           <w:lang w:val="es-ES_tradnl"/>
         </w:rPr>
         <w:t xml:space="preserve">LARÁN BAJO LAS SIGUIENTES BASES: </w:t>
@@ -4618,8 +4598,8 @@
         <w:rPr>
           <w:rFonts w:ascii="Century Gothic" w:hAnsi="Century Gothic"/>
           <w:color w:val="000000"/>
-          <w:sz w:val="20"/>
-          <w:szCs w:val="20"/>
+          <w:sz w:val="21"/>
+          <w:szCs w:val="21"/>
           <w:lang w:val="es-ES_tradnl"/>
         </w:rPr>
       </w:pPr>
@@ -4636,8 +4616,8 @@
           <w:rFonts w:ascii="Century Gothic" w:hAnsi="Century Gothic"/>
           <w:b/>
           <w:color w:val="000000"/>
-          <w:sz w:val="20"/>
-          <w:szCs w:val="20"/>
+          <w:sz w:val="21"/>
+          <w:szCs w:val="21"/>
           <w:lang w:val="es-ES_tradnl"/>
         </w:rPr>
       </w:pPr>
@@ -4645,8 +4625,8 @@
         <w:rPr>
           <w:rFonts w:ascii="Century Gothic" w:hAnsi="Century Gothic"/>
           <w:color w:val="000000"/>
-          <w:sz w:val="20"/>
-          <w:szCs w:val="20"/>
+          <w:sz w:val="21"/>
+          <w:szCs w:val="21"/>
           <w:lang w:val="es-ES_tradnl"/>
         </w:rPr>
         <w:t xml:space="preserve">--- </w:t>
@@ -4656,8 +4636,8 @@
           <w:rFonts w:ascii="Century Gothic" w:hAnsi="Century Gothic"/>
           <w:b/>
           <w:color w:val="000000"/>
-          <w:sz w:val="20"/>
-          <w:szCs w:val="20"/>
+          <w:sz w:val="21"/>
+          <w:szCs w:val="21"/>
           <w:lang w:val="es-ES_tradnl"/>
         </w:rPr>
         <w:t>A).-</w:t>
@@ -4666,8 +4646,8 @@
         <w:rPr>
           <w:rFonts w:ascii="Century Gothic" w:hAnsi="Century Gothic"/>
           <w:color w:val="000000"/>
-          <w:sz w:val="20"/>
-          <w:szCs w:val="20"/>
+          <w:sz w:val="21"/>
+          <w:szCs w:val="21"/>
           <w:lang w:val="es-ES_tradnl"/>
         </w:rPr>
         <w:t xml:space="preserve"> UN INTERÉS ORDINARIO FIJO SOBRE EL IMPORTE TOTAL DEL MUTUO, QUE SE CALCULARÁ APLICANDO UNA TASA MENSUAL DEL </w:t>
@@ -4677,8 +4657,8 @@
           <w:rFonts w:ascii="Century Gothic" w:hAnsi="Century Gothic"/>
           <w:b/>
           <w:color w:val="000000"/>
-          <w:sz w:val="20"/>
-          <w:szCs w:val="20"/>
+          <w:sz w:val="21"/>
+          <w:szCs w:val="21"/>
           <w:lang w:val="es-ES_tradnl"/>
         </w:rPr>
         <w:t>10% (DIEZ POR CIENTO)</w:t>
@@ -4687,8 +4667,8 @@
         <w:rPr>
           <w:rFonts w:ascii="Century Gothic" w:hAnsi="Century Gothic"/>
           <w:color w:val="000000"/>
-          <w:sz w:val="20"/>
-          <w:szCs w:val="20"/>
+          <w:sz w:val="21"/>
+          <w:szCs w:val="21"/>
           <w:lang w:val="es-ES_tradnl"/>
         </w:rPr>
         <w:t xml:space="preserve"> </w:t>
@@ -4698,11 +4678,21 @@
           <w:rFonts w:ascii="Century Gothic" w:hAnsi="Century Gothic"/>
           <w:b/>
           <w:color w:val="000000"/>
-          <w:sz w:val="20"/>
-          <w:szCs w:val="20"/>
+          <w:sz w:val="21"/>
+          <w:szCs w:val="21"/>
           <w:lang w:val="es-ES_tradnl"/>
         </w:rPr>
-        <w:t>SOBRE SALDOS INSOLUTOS.</w:t>
+        <w:t>SOBRE EL IMPORTE TOTAL DEL MUTUO OTORGADO</w:t>
+      </w:r>
+      <w:r>
+        <w:rPr>
+          <w:rFonts w:ascii="Century Gothic" w:hAnsi="Century Gothic"/>
+          <w:color w:val="000000"/>
+          <w:sz w:val="21"/>
+          <w:szCs w:val="21"/>
+          <w:lang w:val="es-ES_tradnl"/>
+        </w:rPr>
+        <w:t>.</w:t>
       </w:r>
     </w:p>
     <w:p>
@@ -4715,9 +4705,144 @@
         <w:jc w:val="both"/>
         <w:rPr>
           <w:rFonts w:ascii="Century Gothic" w:hAnsi="Century Gothic"/>
-          <w:color w:val="000000"/>
-          <w:sz w:val="20"/>
-          <w:szCs w:val="20"/>
+          <w:b/>
+          <w:color w:val="000000"/>
+          <w:sz w:val="21"/>
+          <w:szCs w:val="21"/>
+          <w:lang w:val="es-ES_tradnl"/>
+        </w:rPr>
+      </w:pPr>
+      <w:r>
+        <w:rPr>
+          <w:rFonts w:ascii="Century Gothic" w:hAnsi="Century Gothic"/>
+          <w:color w:val="000000"/>
+          <w:sz w:val="21"/>
+          <w:szCs w:val="21"/>
+          <w:lang w:val="es-ES_tradnl"/>
+        </w:rPr>
+        <w:t xml:space="preserve">--- </w:t>
+      </w:r>
+      <w:r>
+        <w:rPr>
+          <w:rFonts w:ascii="Century Gothic" w:hAnsi="Century Gothic"/>
+          <w:b/>
+          <w:color w:val="000000"/>
+          <w:sz w:val="21"/>
+          <w:szCs w:val="21"/>
+          <w:lang w:val="es-ES_tradnl"/>
+        </w:rPr>
+        <w:t>B).-</w:t>
+      </w:r>
+      <w:r>
+        <w:rPr>
+          <w:rFonts w:ascii="Century Gothic" w:hAnsi="Century Gothic"/>
+          <w:color w:val="000000"/>
+          <w:sz w:val="21"/>
+          <w:szCs w:val="21"/>
+          <w:lang w:val="es-ES_tradnl"/>
+        </w:rPr>
+        <w:t xml:space="preserve"> </w:t>
+      </w:r>
+      <w:r>
+        <w:rPr>
+          <w:rFonts w:ascii="Century Gothic" w:hAnsi="Century Gothic"/>
+          <w:b/>
+          <w:color w:val="000000"/>
+          <w:sz w:val="21"/>
+          <w:szCs w:val="21"/>
+          <w:lang w:val="es-ES_tradnl"/>
+        </w:rPr>
+        <w:t>EN CASO DE MORA</w:t>
+      </w:r>
+      <w:r>
+        <w:rPr>
+          <w:rFonts w:ascii="Century Gothic" w:hAnsi="Century Gothic"/>
+          <w:color w:val="000000"/>
+          <w:sz w:val="21"/>
+          <w:szCs w:val="21"/>
+          <w:lang w:val="es-ES_tradnl"/>
+        </w:rPr>
+        <w:t xml:space="preserve">, DE IGUAL FORMA SE OBLIGA A CUBRIR UN INTERÉS FIJO, QUE SE CALCULARÁ </w:t>
+      </w:r>
+      <w:r>
+        <w:rPr>
+          <w:rFonts w:ascii="Century Gothic" w:hAnsi="Century Gothic"/>
+          <w:color w:val="000000"/>
+          <w:sz w:val="21"/>
+          <w:szCs w:val="21"/>
+          <w:lang w:val="es-ES_tradnl"/>
+        </w:rPr>
+        <w:t>APLICADO EL</w:t>
+      </w:r>
+      <w:r>
+        <w:rPr>
+          <w:rFonts w:ascii="Century Gothic" w:hAnsi="Century Gothic"/>
+          <w:b/>
+          <w:color w:val="000000"/>
+          <w:sz w:val="21"/>
+          <w:szCs w:val="21"/>
+          <w:lang w:val="es-ES_tradnl"/>
+        </w:rPr>
+        <w:t xml:space="preserve"> 1% (UNO POR CIENTO)</w:t>
+      </w:r>
+      <w:r>
+        <w:rPr>
+          <w:rFonts w:ascii="Century Gothic" w:hAnsi="Century Gothic"/>
+          <w:b/>
+          <w:color w:val="000000"/>
+          <w:sz w:val="21"/>
+          <w:szCs w:val="21"/>
+          <w:lang w:val="es-ES_tradnl"/>
+        </w:rPr>
+        <w:t xml:space="preserve"> </w:t>
+      </w:r>
+      <w:r>
+        <w:rPr>
+          <w:rFonts w:ascii="Century Gothic" w:hAnsi="Century Gothic"/>
+          <w:b/>
+          <w:color w:val="000000"/>
+          <w:sz w:val="21"/>
+          <w:szCs w:val="21"/>
+          <w:highlight w:val="yellow"/>
+          <w:lang w:val="es-ES_tradnl"/>
+        </w:rPr>
+        <w:t>DIARIO</w:t>
+      </w:r>
+      <w:r>
+        <w:rPr>
+          <w:rFonts w:ascii="Century Gothic" w:hAnsi="Century Gothic"/>
+          <w:b/>
+          <w:color w:val="000000"/>
+          <w:sz w:val="21"/>
+          <w:szCs w:val="21"/>
+          <w:lang w:val="es-ES_tradnl"/>
+        </w:rPr>
+        <w:t xml:space="preserve"> SOBRE EL IMPORTE TOTAL DEL MUTUO OTORGADO</w:t>
+      </w:r>
+      <w:r>
+        <w:rPr>
+          <w:rFonts w:ascii="Century Gothic" w:hAnsi="Century Gothic"/>
+          <w:color w:val="000000"/>
+          <w:sz w:val="21"/>
+          <w:szCs w:val="21"/>
+          <w:lang w:val="es-ES_tradnl"/>
+        </w:rPr>
+        <w:t xml:space="preserve">. </w:t>
+      </w:r>
+    </w:p>
+    <w:p>
+      <w:pPr>
+        <w:tabs>
+          <w:tab w:val="right" w:leader="hyphen" w:pos="8505"/>
+        </w:tabs>
+        <w:spacing w:line="276" w:lineRule="auto"/>
+        <w:ind w:right="-660"/>
+        <w:jc w:val="both"/>
+        <w:rPr>
+          <w:rFonts w:ascii="Century Gothic" w:hAnsi="Century Gothic" w:cs="Arial"/>
+          <w:color w:val="000000"/>
+          <w:sz w:val="21"/>
+          <w:szCs w:val="21"/>
           <w:lang w:val="es-ES_tradnl"/>
         </w:rPr>
       </w:pPr>
@@ -4731,267 +4856,19 @@
         <w:ind w:left="-709" w:right="-660"/>
         <w:jc w:val="both"/>
         <w:rPr>
-          <w:rFonts w:ascii="Century Gothic" w:hAnsi="Century Gothic"/>
-          <w:b/>
-          <w:color w:val="000000"/>
-          <w:sz w:val="20"/>
-          <w:szCs w:val="20"/>
+          <w:rFonts w:ascii="Century Gothic" w:hAnsi="Century Gothic" w:cs="Arial"/>
+          <w:color w:val="000000"/>
+          <w:sz w:val="21"/>
+          <w:szCs w:val="21"/>
           <w:lang w:val="es-ES_tradnl"/>
         </w:rPr>
       </w:pPr>
       <w:r>
         <w:rPr>
-          <w:rFonts w:ascii="Century Gothic" w:hAnsi="Century Gothic"/>
-          <w:color w:val="000000"/>
-          <w:sz w:val="20"/>
-          <w:szCs w:val="20"/>
-          <w:lang w:val="es-ES_tradnl"/>
-        </w:rPr>
-        <w:t xml:space="preserve">--- </w:t>
-      </w:r>
-      <w:r>
-        <w:rPr>
-          <w:rFonts w:ascii="Century Gothic" w:hAnsi="Century Gothic"/>
-          <w:b/>
-          <w:color w:val="000000"/>
-          <w:sz w:val="20"/>
-          <w:szCs w:val="20"/>
-          <w:lang w:val="es-ES_tradnl"/>
-        </w:rPr>
-        <w:t>B).-</w:t>
-      </w:r>
-      <w:r>
-        <w:rPr>
-          <w:rFonts w:ascii="Century Gothic" w:hAnsi="Century Gothic"/>
-          <w:color w:val="000000"/>
-          <w:sz w:val="20"/>
-          <w:szCs w:val="20"/>
-          <w:lang w:val="es-ES_tradnl"/>
-        </w:rPr>
-        <w:t xml:space="preserve"> </w:t>
-      </w:r>
-      <w:r>
-        <w:rPr>
-          <w:rFonts w:ascii="Century Gothic" w:hAnsi="Century Gothic"/>
-          <w:b/>
-          <w:color w:val="000000"/>
-          <w:sz w:val="20"/>
-          <w:szCs w:val="20"/>
-          <w:lang w:val="es-ES_tradnl"/>
-        </w:rPr>
-        <w:t>EN CASO DE MORA</w:t>
-      </w:r>
-      <w:r>
-        <w:rPr>
-          <w:rFonts w:ascii="Century Gothic" w:hAnsi="Century Gothic"/>
-          <w:color w:val="000000"/>
-          <w:sz w:val="20"/>
-          <w:szCs w:val="20"/>
-          <w:lang w:val="es-ES_tradnl"/>
-        </w:rPr>
-        <w:t xml:space="preserve">, DE IGUAL FORMA SE OBLIGA A CUBRIR UN INTERÉS FIJO, QUE SE CALCULARÁ DEPENDIENDO DE SU PERIODO DE PAGO, APLICANDO LAS SIGUIENTES TASAS DIARIAS </w:t>
-      </w:r>
-      <w:r>
-        <w:rPr>
-          <w:rFonts w:ascii="Century Gothic" w:hAnsi="Century Gothic"/>
-          <w:b/>
-          <w:color w:val="000000"/>
-          <w:sz w:val="20"/>
-          <w:szCs w:val="20"/>
-          <w:lang w:val="es-ES_tradnl"/>
-        </w:rPr>
-        <w:t>SOBRE EL MONTO DEL PRÉSTAMO VENCIDO NO PAGADO.</w:t>
-      </w:r>
-    </w:p>
-    <w:p>
-      <w:pPr>
-        <w:tabs>
-          <w:tab w:val="right" w:leader="hyphen" w:pos="8505"/>
-        </w:tabs>
-        <w:spacing w:line="276" w:lineRule="auto"/>
-        <w:ind w:left="-709" w:right="-660"/>
-        <w:jc w:val="both"/>
-        <w:rPr>
-          <w:rFonts w:ascii="Century Gothic" w:hAnsi="Century Gothic"/>
-          <w:b/>
-          <w:color w:val="000000"/>
-          <w:sz w:val="20"/>
-          <w:szCs w:val="20"/>
-          <w:lang w:val="es-ES_tradnl"/>
-        </w:rPr>
-      </w:pPr>
-      <w:r>
-        <w:rPr>
-          <w:rFonts w:ascii="Century Gothic" w:hAnsi="Century Gothic" w:cs="Arial"/>
-          <w:color w:val="000000"/>
-          <w:sz w:val="20"/>
-          <w:szCs w:val="20"/>
-          <w:lang w:val="es-ES_tradnl"/>
-        </w:rPr>
-        <w:t xml:space="preserve">--- 1).- SI EL PAGO ES MENSUAL, SE APLICARÁ UNA TASA DIARIA EQUIVALENTE AL </w:t>
-      </w:r>
-      <w:r>
-        <w:rPr>
-          <w:rFonts w:ascii="Century Gothic" w:hAnsi="Century Gothic" w:cs="Arial"/>
-          <w:b/>
-          <w:color w:val="000000"/>
-          <w:sz w:val="20"/>
-          <w:szCs w:val="20"/>
-          <w:lang w:val="es-ES_tradnl"/>
-        </w:rPr>
-        <w:t xml:space="preserve">2.00% (DOS POR CIENTO) </w:t>
-      </w:r>
-      <w:r>
-        <w:rPr>
-          <w:rFonts w:ascii="Century Gothic" w:hAnsi="Century Gothic"/>
-          <w:b/>
-          <w:color w:val="000000"/>
-          <w:sz w:val="20"/>
-          <w:szCs w:val="20"/>
-          <w:lang w:val="es-ES_tradnl"/>
-        </w:rPr>
-        <w:t>SOBRE EL MONTO DEL PRÉSTAMO VENCIDO NO PAGADO.</w:t>
-      </w:r>
-    </w:p>
-    <w:p>
-      <w:pPr>
-        <w:tabs>
-          <w:tab w:val="right" w:leader="hyphen" w:pos="8505"/>
-        </w:tabs>
-        <w:spacing w:line="276" w:lineRule="auto"/>
-        <w:ind w:left="-709" w:right="-660"/>
-        <w:jc w:val="both"/>
-        <w:rPr>
-          <w:rFonts w:ascii="Century Gothic" w:hAnsi="Century Gothic"/>
-          <w:b/>
-          <w:color w:val="000000"/>
-          <w:sz w:val="20"/>
-          <w:szCs w:val="20"/>
-          <w:lang w:val="es-ES_tradnl"/>
-        </w:rPr>
-      </w:pPr>
-      <w:r>
-        <w:rPr>
-          <w:rFonts w:ascii="Century Gothic" w:hAnsi="Century Gothic" w:cs="Arial"/>
-          <w:color w:val="000000"/>
-          <w:sz w:val="20"/>
-          <w:szCs w:val="20"/>
-          <w:lang w:val="es-ES_tradnl"/>
-        </w:rPr>
-        <w:t xml:space="preserve">--- 2).- SI EL PAGO ES QUINCENAL, SE APLICARÁ UNA TASA DIARIA EQUIVALENTE AL </w:t>
-      </w:r>
-      <w:r>
-        <w:rPr>
-          <w:rFonts w:ascii="Century Gothic" w:hAnsi="Century Gothic" w:cs="Arial"/>
-          <w:b/>
-          <w:color w:val="000000"/>
-          <w:sz w:val="20"/>
-          <w:szCs w:val="20"/>
-          <w:lang w:val="es-ES_tradnl"/>
-        </w:rPr>
-        <w:t xml:space="preserve">4.00% (CUATRO POR CIENTO) </w:t>
-      </w:r>
-      <w:r>
-        <w:rPr>
-          <w:rFonts w:ascii="Century Gothic" w:hAnsi="Century Gothic"/>
-          <w:b/>
-          <w:color w:val="000000"/>
-          <w:sz w:val="20"/>
-          <w:szCs w:val="20"/>
-          <w:lang w:val="es-ES_tradnl"/>
-        </w:rPr>
-        <w:t>SOBRE EL MONTO DEL PRÉSTAMO VENCIDO NO PAGADO.</w:t>
-      </w:r>
-    </w:p>
-    <w:p>
-      <w:pPr>
-        <w:tabs>
-          <w:tab w:val="right" w:leader="hyphen" w:pos="8505"/>
-        </w:tabs>
-        <w:spacing w:line="276" w:lineRule="auto"/>
-        <w:ind w:left="-709" w:right="-660"/>
-        <w:jc w:val="both"/>
-        <w:rPr>
-          <w:rFonts w:ascii="Century Gothic" w:hAnsi="Century Gothic"/>
-          <w:b/>
-          <w:color w:val="000000"/>
-          <w:sz w:val="20"/>
-          <w:szCs w:val="20"/>
-          <w:lang w:val="es-ES_tradnl"/>
-        </w:rPr>
-      </w:pPr>
-      <w:r>
-        <w:rPr>
-          <w:rFonts w:ascii="Century Gothic" w:hAnsi="Century Gothic" w:cs="Arial"/>
-          <w:color w:val="000000"/>
-          <w:sz w:val="20"/>
-          <w:szCs w:val="20"/>
-          <w:lang w:val="es-ES_tradnl"/>
-        </w:rPr>
-        <w:t xml:space="preserve">--- 3).- SI EL PAGO ES SEMANAL, SE APLICARÁ UNA TASA DIARIA EQUIVALENTE AL </w:t>
-      </w:r>
-      <w:r>
-        <w:rPr>
-          <w:rFonts w:ascii="Century Gothic" w:hAnsi="Century Gothic" w:cs="Arial"/>
-          <w:b/>
-          <w:color w:val="000000"/>
-          <w:sz w:val="20"/>
-          <w:szCs w:val="20"/>
-          <w:lang w:val="es-ES_tradnl"/>
-        </w:rPr>
-        <w:t xml:space="preserve">8.00% (OCHO POR CIENTO) </w:t>
-      </w:r>
-      <w:r>
-        <w:rPr>
-          <w:rFonts w:ascii="Century Gothic" w:hAnsi="Century Gothic"/>
-          <w:b/>
-          <w:color w:val="000000"/>
-          <w:sz w:val="20"/>
-          <w:szCs w:val="20"/>
-          <w:lang w:val="es-ES_tradnl"/>
-        </w:rPr>
-        <w:t>SOBRE EL MONTO DEL PRÉSTAMO VENCIDO NO PAGADO.</w:t>
-      </w:r>
-    </w:p>
-    <w:p>
-      <w:pPr>
-        <w:tabs>
-          <w:tab w:val="right" w:leader="hyphen" w:pos="8505"/>
-        </w:tabs>
-        <w:spacing w:line="276" w:lineRule="auto"/>
-        <w:ind w:right="-660"/>
-        <w:jc w:val="both"/>
-        <w:rPr>
-          <w:rFonts w:ascii="Century Gothic" w:hAnsi="Century Gothic" w:cs="Arial"/>
-          <w:color w:val="000000"/>
-          <w:sz w:val="20"/>
-          <w:szCs w:val="20"/>
-          <w:lang w:val="es-ES_tradnl"/>
-        </w:rPr>
-      </w:pPr>
-    </w:p>
-    <w:p>
-      <w:pPr>
-        <w:tabs>
-          <w:tab w:val="right" w:leader="hyphen" w:pos="8505"/>
-        </w:tabs>
-        <w:spacing w:line="276" w:lineRule="auto"/>
-        <w:ind w:left="-709" w:right="-660"/>
-        <w:jc w:val="both"/>
-        <w:rPr>
-          <w:rFonts w:ascii="Century Gothic" w:hAnsi="Century Gothic" w:cs="Arial"/>
-          <w:color w:val="000000"/>
-          <w:sz w:val="20"/>
-          <w:szCs w:val="20"/>
-          <w:lang w:val="es-ES_tradnl"/>
-        </w:rPr>
-      </w:pPr>
-      <w:r>
-        <w:rPr>
-          <w:rFonts w:ascii="Century Gothic" w:hAnsi="Century Gothic" w:cs="Arial"/>
-          <w:color w:val="000000"/>
-          <w:sz w:val="20"/>
-          <w:szCs w:val="20"/>
+          <w:rFonts w:ascii="Century Gothic" w:hAnsi="Century Gothic" w:cs="Arial"/>
+          <w:color w:val="000000"/>
+          <w:sz w:val="21"/>
+          <w:szCs w:val="21"/>
           <w:lang w:val="es-ES_tradnl"/>
         </w:rPr>
         <w:t>--- LOS INTERESES GENERADOS CAUSARÁN EL IMPUESTO SOBRE AL VALOR AGREGADO.</w:t>
@@ -5009,6 +4886,8 @@
           <w:lang w:val="es-ES_tradnl"/>
         </w:rPr>
       </w:pPr>
+      <w:bookmarkStart w:id="0" w:name="_GoBack"/>
+      <w:bookmarkEnd w:id="0"/>
     </w:p>
     <w:p>
       <w:pPr>

</xml_diff>